<commit_message>
Modification interface + controle des heurodatage + ajout couleur
</commit_message>
<xml_diff>
--- a/ProjetDeStage/CHECK USES CASES DU PROJET DE GESTION DE SOUS.docx
+++ b/ProjetDeStage/CHECK USES CASES DU PROJET DE GESTION DE SOUS.docx
@@ -296,25 +296,7 @@
                 <w:noProof/>
                 <w:color w:val="FF5050"/>
               </w:rPr>
-              <w:t>Cop</w:t>
-            </w:r>
-            <w:r>
-              <w:rPr>
-                <w:rStyle w:val="Lienhypertexte"/>
-                <w:strike/>
-                <w:noProof/>
-                <w:color w:val="FF5050"/>
-              </w:rPr>
-              <w:t>i</w:t>
-            </w:r>
-            <w:r>
-              <w:rPr>
-                <w:rStyle w:val="Lienhypertexte"/>
-                <w:strike/>
-                <w:noProof/>
-                <w:color w:val="FF5050"/>
-              </w:rPr>
-              <w:t>er la BDD»</w:t>
+              <w:t>Copier la BDD»</w:t>
             </w:r>
             <w:r>
               <w:rPr>
@@ -662,16 +644,11 @@
             <w:r>
               <w:rPr>
                 <w:rStyle w:val="Lienhypertexte"/>
-                <w:noProof/>
-              </w:rPr>
-              <w:t>S</w:t>
-            </w:r>
-            <w:r>
-              <w:rPr>
-                <w:rStyle w:val="Lienhypertexte"/>
-                <w:noProof/>
-              </w:rPr>
-              <w:t>cenario de la use case «Visionner la vidéo»</w:t>
+                <w:strike/>
+                <w:noProof/>
+                <w:color w:val="FF0000"/>
+              </w:rPr>
+              <w:t>Scenario de la use case «Visionner la vidéo»</w:t>
             </w:r>
             <w:r>
               <w:rPr>
@@ -1107,7 +1084,9 @@
             <w:r>
               <w:rPr>
                 <w:rStyle w:val="Lienhypertexte"/>
-                <w:noProof/>
+                <w:strike/>
+                <w:noProof/>
+                <w:color w:val="FF0000"/>
               </w:rPr>
               <w:t>Scenario de la use case «Sélectionner une langue»  (Depuis l’écran des sous-titre)</w:t>
             </w:r>
@@ -1193,7 +1172,9 @@
             <w:r>
               <w:rPr>
                 <w:rStyle w:val="Lienhypertexte"/>
-                <w:noProof/>
+                <w:strike/>
+                <w:noProof/>
+                <w:color w:val="FF0000"/>
               </w:rPr>
               <w:t>Scenario de la use case «Sélectionner une version»  (Depuis l’écran des sous-titre)</w:t>
             </w:r>
@@ -1279,7 +1260,9 @@
             <w:r>
               <w:rPr>
                 <w:rStyle w:val="Lienhypertexte"/>
-                <w:noProof/>
+                <w:strike/>
+                <w:noProof/>
+                <w:color w:val="FF0000"/>
               </w:rPr>
               <w:t>Scenario de la use case «Créer un sous-titre»</w:t>
             </w:r>
@@ -1365,7 +1348,9 @@
             <w:r>
               <w:rPr>
                 <w:rStyle w:val="Lienhypertexte"/>
-                <w:noProof/>
+                <w:strike/>
+                <w:noProof/>
+                <w:color w:val="FF0000"/>
               </w:rPr>
               <w:t>Scenario de la use case «Sélectionner un sous-titre»</w:t>
             </w:r>
@@ -1451,7 +1436,9 @@
             <w:r>
               <w:rPr>
                 <w:rStyle w:val="Lienhypertexte"/>
-                <w:noProof/>
+                <w:strike/>
+                <w:noProof/>
+                <w:color w:val="FF0000"/>
               </w:rPr>
               <w:t>Scenario de la use case «Modification de sous-titre(s)»</w:t>
             </w:r>
@@ -1537,7 +1524,9 @@
             <w:r>
               <w:rPr>
                 <w:rStyle w:val="Lienhypertexte"/>
-                <w:noProof/>
+                <w:strike/>
+                <w:noProof/>
+                <w:color w:val="FF0000"/>
               </w:rPr>
               <w:t>Scenario de la use case «Suppression de sous-titre»</w:t>
             </w:r>
@@ -1883,7 +1872,16 @@
                 <w:rStyle w:val="Lienhypertexte"/>
                 <w:noProof/>
               </w:rPr>
-              <w:t>Scenario de la use case «Sauvegarder les sous titres»</w:t>
+              <w:t>Scenario de la use case «Sauvegarder les so</w:t>
+            </w:r>
+            <w:bookmarkStart w:id="0" w:name="_GoBack"/>
+            <w:bookmarkEnd w:id="0"/>
+            <w:r>
+              <w:rPr>
+                <w:rStyle w:val="Lienhypertexte"/>
+                <w:noProof/>
+              </w:rPr>
+              <w:t>us titres»</w:t>
             </w:r>
             <w:r>
               <w:rPr>
@@ -2056,7 +2054,7 @@
           <w:numId w:val="4"/>
         </w:numPr>
       </w:pPr>
-      <w:bookmarkStart w:id="0" w:name="_Toc156291353"/>
+      <w:bookmarkStart w:id="1" w:name="_Toc156291353"/>
       <w:r>
         <w:lastRenderedPageBreak/>
         <w:t>Scenario de la use case «</w:t>
@@ -2070,7 +2068,7 @@
       <w:r>
         <w:t>»</w:t>
       </w:r>
-      <w:bookmarkEnd w:id="0"/>
+      <w:bookmarkEnd w:id="1"/>
       <w:r>
         <w:t> </w:t>
       </w:r>
@@ -2285,8 +2283,6 @@
         </w:rPr>
         <w:br/>
       </w:r>
-      <w:bookmarkStart w:id="1" w:name="_GoBack"/>
-      <w:bookmarkEnd w:id="1"/>
     </w:p>
     <w:p>
       <w:r>
@@ -6866,7 +6862,7 @@
 </file>
 
 <file path=customXml/itemProps1.xml><?xml version="1.0" encoding="utf-8"?>
-<ds:datastoreItem xmlns:ds="http://schemas.openxmlformats.org/officeDocument/2006/customXml" ds:itemID="{C1187A27-2822-47B7-B627-72973CF6287D}">
+<ds:datastoreItem xmlns:ds="http://schemas.openxmlformats.org/officeDocument/2006/customXml" ds:itemID="{F338E900-A203-4CC2-AC12-87A96D4B8BA6}">
   <ds:schemaRefs>
     <ds:schemaRef ds:uri="http://schemas.openxmlformats.org/officeDocument/2006/bibliography"/>
   </ds:schemaRefs>

</xml_diff>